<commit_message>
MODIFY files       reviewed files
</commit_message>
<xml_diff>
--- a/DF_AttackGraph.docx
+++ b/DF_AttackGraph.docx
@@ -313,11 +313,19 @@
           <w:lang w:val="fr-FR"/>
         </w:rPr>
       </w:pPr>
+      <w:proofErr w:type="spellStart"/>
       <w:r>
         <w:rPr>
           <w:lang w:val="fr-FR"/>
         </w:rPr>
-        <w:t>Process Graph.</w:t>
+        <w:t>Process</w:t>
+      </w:r>
+      <w:proofErr w:type="spellEnd"/>
+      <w:r>
+        <w:rPr>
+          <w:lang w:val="fr-FR"/>
+        </w:rPr>
+        <w:t xml:space="preserve"> Graph.</w:t>
       </w:r>
     </w:p>
     <w:p>
@@ -340,11 +348,19 @@
           <w:lang w:val="fr-FR"/>
         </w:rPr>
       </w:pPr>
+      <w:proofErr w:type="spellStart"/>
       <w:r>
         <w:rPr>
           <w:lang w:val="fr-FR"/>
         </w:rPr>
-        <w:t>Admin.</w:t>
+        <w:t>Admin</w:t>
+      </w:r>
+      <w:proofErr w:type="spellEnd"/>
+      <w:r>
+        <w:rPr>
+          <w:lang w:val="fr-FR"/>
+        </w:rPr>
+        <w:t>.</w:t>
       </w:r>
     </w:p>
     <w:p>
@@ -481,7 +497,7 @@
             <w:calcOnExit w:val="0"/>
             <w:checkBox>
               <w:sizeAuto/>
-              <w:default w:val="0"/>
+              <w:default w:val="1"/>
             </w:checkBox>
           </w:ffData>
         </w:fldChar>
@@ -553,7 +569,6 @@
           <w:bCs/>
           <w:i/>
           <w:iCs/>
-          <w:color w:val="FF0000"/>
           <w:sz w:val="20"/>
           <w:szCs w:val="20"/>
         </w:rPr>
@@ -576,7 +591,6 @@
           <w:bCs/>
           <w:i/>
           <w:iCs/>
-          <w:color w:val="FF0000"/>
           <w:sz w:val="20"/>
           <w:szCs w:val="20"/>
         </w:rPr>
@@ -589,19 +603,17 @@
           <w:bCs/>
           <w:i/>
           <w:iCs/>
-          <w:color w:val="FF0000"/>
-          <w:sz w:val="20"/>
-          <w:szCs w:val="20"/>
-        </w:rPr>
-      </w:r>
-      <w:r>
-        <w:rPr>
-          <w:rFonts w:ascii="Arial" w:hAnsi="Arial" w:cs="Arial"/>
-          <w:b/>
-          <w:bCs/>
-          <w:i/>
-          <w:iCs/>
-          <w:color w:val="FF0000"/>
+          <w:sz w:val="20"/>
+          <w:szCs w:val="20"/>
+        </w:rPr>
+      </w:r>
+      <w:r>
+        <w:rPr>
+          <w:rFonts w:ascii="Arial" w:hAnsi="Arial" w:cs="Arial"/>
+          <w:b/>
+          <w:bCs/>
+          <w:i/>
+          <w:iCs/>
           <w:sz w:val="20"/>
           <w:szCs w:val="20"/>
         </w:rPr>
@@ -612,7 +624,6 @@
           <w:rFonts w:ascii="Arial" w:hAnsi="Arial" w:cs="Arial"/>
           <w:bCs/>
           <w:iCs/>
-          <w:color w:val="FF0000"/>
           <w:sz w:val="20"/>
           <w:szCs w:val="20"/>
           <w:lang w:val="en-US"/>

</xml_diff>